<commit_message>
Finalised work on New Dialogue System and updated Draft Research Document
</commit_message>
<xml_diff>
--- a/Docs/Dawid-Jerdonek-Technical-Design-Document.docx
+++ b/Docs/Dawid-Jerdonek-Technical-Design-Document.docx
@@ -10,39 +10,17 @@
           <w:szCs w:val="24"/>
         </w:rPr>
       </w:pPr>
-    </w:p>
-    <w:p>
-      <w:pPr>
-        <w:pStyle w:val="ReportGuidelines"/>
-        <w:jc w:val="center"/>
-        <w:rPr>
-          <w:szCs w:val="24"/>
-        </w:rPr>
-      </w:pPr>
-    </w:p>
-    <w:p>
-      <w:pPr>
-        <w:pStyle w:val="ReportGuidelines"/>
-        <w:jc w:val="center"/>
-        <w:rPr>
-          <w:szCs w:val="24"/>
-        </w:rPr>
-      </w:pPr>
-    </w:p>
-    <w:p>
-      <w:pPr>
-        <w:pStyle w:val="ReportGuidelines"/>
-        <w:jc w:val="center"/>
-        <w:rPr>
-          <w:szCs w:val="24"/>
-        </w:rPr>
-      </w:pPr>
       <w:r>
         <w:rPr>
           <w:noProof/>
-          <w:lang w:eastAsia="en-IE"/>
-        </w:rPr>
-        <w:pict w14:anchorId="31A8ACB7">
+          <w:szCs w:val="24"/>
+        </w:rPr>
+      </w:r>
+      <w:r>
+        <w:rPr>
+          <w:szCs w:val="24"/>
+        </w:rPr>
+        <w:pict w14:anchorId="3699FCD8">
           <v:shapetype id="_x0000_t75" coordsize="21600,21600" o:spt="75" o:preferrelative="t" path="m@4@5l@4@11@9@11@9@5xe" filled="f" stroked="f">
             <v:stroke joinstyle="miter"/>
             <v:formulas>
@@ -62,71 +40,343 @@
             <v:path o:extrusionok="f" gradientshapeok="t" o:connecttype="rect"/>
             <o:lock v:ext="edit" aspectratio="t"/>
           </v:shapetype>
-          <v:shape id="Picture 1" o:spid="_x0000_i1025" type="#_x0000_t75" style="width:179.25pt;height:93pt;visibility:visible">
+          <v:shape id="_x0000_s1028" type="#_x0000_t75" style="width:394.6pt;height:220.35pt;mso-left-percent:-10001;mso-top-percent:-10001;mso-position-horizontal:absolute;mso-position-horizontal-relative:char;mso-position-vertical:absolute;mso-position-vertical-relative:line;mso-left-percent:-10001;mso-top-percent:-10001">
             <v:imagedata r:id="rId11" o:title=""/>
+            <w10:anchorlock/>
           </v:shape>
         </w:pict>
       </w:r>
     </w:p>
     <w:p>
       <w:pPr>
+        <w:pStyle w:val="Title"/>
+        <w:jc w:val="center"/>
+      </w:pPr>
+      <w:r>
+        <w:t xml:space="preserve">Computer Games Development </w:t>
+      </w:r>
+    </w:p>
+    <w:p>
+      <w:pPr>
+        <w:pStyle w:val="Title"/>
+        <w:jc w:val="center"/>
+      </w:pPr>
+      <w:r>
+        <w:t>Technical Design Document</w:t>
+      </w:r>
+      <w:r>
+        <w:t xml:space="preserve"> </w:t>
+      </w:r>
+    </w:p>
+    <w:p>
+      <w:pPr>
+        <w:pStyle w:val="Title"/>
+        <w:jc w:val="center"/>
+      </w:pPr>
+      <w:r>
+        <w:t>Year I</w:t>
+      </w:r>
+      <w:r>
+        <w:t>V</w:t>
+      </w:r>
+    </w:p>
+    <w:p>
+      <w:pPr>
+        <w:pStyle w:val="ReportGuidelines"/>
+        <w:rPr>
+          <w:szCs w:val="24"/>
+        </w:rPr>
+      </w:pPr>
+    </w:p>
+    <w:p>
+      <w:pPr>
         <w:pStyle w:val="ReportGuidelines"/>
         <w:jc w:val="center"/>
         <w:rPr>
-          <w:szCs w:val="24"/>
-        </w:rPr>
-      </w:pPr>
+          <w:sz w:val="44"/>
+          <w:szCs w:val="44"/>
+        </w:rPr>
+      </w:pPr>
+      <w:r>
+        <w:rPr>
+          <w:sz w:val="44"/>
+          <w:szCs w:val="44"/>
+        </w:rPr>
+        <w:t>Dialogue Tale</w:t>
+      </w:r>
+      <w:r>
+        <w:rPr>
+          <w:sz w:val="44"/>
+          <w:szCs w:val="44"/>
+        </w:rPr>
+        <w:t xml:space="preserve"> – A </w:t>
+      </w:r>
+      <w:r>
+        <w:rPr>
+          <w:sz w:val="44"/>
+          <w:szCs w:val="44"/>
+        </w:rPr>
+        <w:t xml:space="preserve">Dialogue Editor and </w:t>
+      </w:r>
+      <w:r>
+        <w:rPr>
+          <w:sz w:val="44"/>
+          <w:szCs w:val="44"/>
+        </w:rPr>
+        <w:t xml:space="preserve">Dialogue </w:t>
+      </w:r>
+      <w:r>
+        <w:rPr>
+          <w:sz w:val="44"/>
+          <w:szCs w:val="44"/>
+        </w:rPr>
+        <w:t>System</w:t>
+      </w:r>
+      <w:r>
+        <w:rPr>
+          <w:sz w:val="44"/>
+          <w:szCs w:val="44"/>
+        </w:rPr>
+        <w:t xml:space="preserve"> for Unity</w:t>
+      </w:r>
+      <w:r>
+        <w:rPr>
+          <w:sz w:val="44"/>
+          <w:szCs w:val="44"/>
+        </w:rPr>
+        <w:t xml:space="preserve"> with a VR example</w:t>
+      </w:r>
     </w:p>
     <w:p>
       <w:pPr>
         <w:pStyle w:val="Title"/>
         <w:jc w:val="center"/>
-      </w:pPr>
-      <w:r>
-        <w:t>Computer Games Development CW208</w:t>
+        <w:rPr>
+          <w:b/>
+          <w:bCs/>
+          <w:sz w:val="32"/>
+          <w:szCs w:val="32"/>
+        </w:rPr>
+      </w:pPr>
+      <w:r>
+        <w:rPr>
+          <w:b/>
+          <w:bCs/>
+          <w:sz w:val="32"/>
+          <w:szCs w:val="32"/>
+        </w:rPr>
+        <w:t>[Dawid Jerdonek]</w:t>
       </w:r>
     </w:p>
     <w:p>
       <w:pPr>
         <w:pStyle w:val="Title"/>
         <w:jc w:val="center"/>
-      </w:pPr>
-      <w:r>
-        <w:t>Technical Design Document</w:t>
-      </w:r>
-      <w:r>
-        <w:t xml:space="preserve"> </w:t>
+        <w:rPr>
+          <w:b/>
+          <w:bCs/>
+          <w:sz w:val="32"/>
+          <w:szCs w:val="32"/>
+        </w:rPr>
+      </w:pPr>
+      <w:r>
+        <w:rPr>
+          <w:b/>
+          <w:bCs/>
+          <w:sz w:val="32"/>
+          <w:szCs w:val="32"/>
+        </w:rPr>
+        <w:t>[C00247646]</w:t>
       </w:r>
     </w:p>
     <w:p>
       <w:pPr>
         <w:pStyle w:val="Title"/>
         <w:jc w:val="center"/>
-      </w:pPr>
-      <w:r>
-        <w:t>Year I</w:t>
-      </w:r>
-      <w:r>
-        <w:t>V</w:t>
-      </w:r>
-    </w:p>
-    <w:p>
-      <w:pPr>
-        <w:pStyle w:val="ReportGuidelines"/>
+        <w:rPr>
+          <w:b/>
+          <w:bCs/>
+          <w:sz w:val="32"/>
+          <w:szCs w:val="32"/>
+        </w:rPr>
+      </w:pPr>
+      <w:r>
+        <w:rPr>
+          <w:b/>
+          <w:bCs/>
+          <w:sz w:val="32"/>
+          <w:szCs w:val="32"/>
+        </w:rPr>
+        <w:t>[24/04/2023]</w:t>
+      </w:r>
+    </w:p>
+    <w:p/>
+    <w:p>
+      <w:pPr>
         <w:jc w:val="center"/>
         <w:rPr>
-          <w:szCs w:val="24"/>
-        </w:rPr>
-      </w:pPr>
-    </w:p>
-    <w:p>
-      <w:pPr>
-        <w:pStyle w:val="ReportGuidelines"/>
+          <w:sz w:val="32"/>
+          <w:szCs w:val="32"/>
+        </w:rPr>
+      </w:pPr>
+      <w:r>
+        <w:rPr>
+          <w:sz w:val="32"/>
+          <w:szCs w:val="32"/>
+        </w:rPr>
+        <w:t>Submitted to the Department of Computing</w:t>
+      </w:r>
+    </w:p>
+    <w:p>
+      <w:pPr>
         <w:jc w:val="center"/>
         <w:rPr>
-          <w:szCs w:val="24"/>
-        </w:rPr>
-      </w:pPr>
+          <w:sz w:val="32"/>
+          <w:szCs w:val="32"/>
+        </w:rPr>
+      </w:pPr>
+      <w:r>
+        <w:rPr>
+          <w:sz w:val="32"/>
+          <w:szCs w:val="32"/>
+        </w:rPr>
+        <w:t xml:space="preserve">in partial </w:t>
+      </w:r>
+      <w:proofErr w:type="spellStart"/>
+      <w:r>
+        <w:rPr>
+          <w:sz w:val="32"/>
+          <w:szCs w:val="32"/>
+        </w:rPr>
+        <w:t>fulfil</w:t>
+      </w:r>
+      <w:r>
+        <w:rPr>
+          <w:sz w:val="32"/>
+          <w:szCs w:val="32"/>
+        </w:rPr>
+        <w:t>l</w:t>
+      </w:r>
+      <w:r>
+        <w:rPr>
+          <w:sz w:val="32"/>
+          <w:szCs w:val="32"/>
+        </w:rPr>
+        <w:t>ment</w:t>
+      </w:r>
+      <w:proofErr w:type="spellEnd"/>
+      <w:r>
+        <w:rPr>
+          <w:sz w:val="32"/>
+          <w:szCs w:val="32"/>
+        </w:rPr>
+        <w:t xml:space="preserve"> of the requirements for the degree of</w:t>
+      </w:r>
+    </w:p>
+    <w:p>
+      <w:pPr>
+        <w:jc w:val="center"/>
+        <w:rPr>
+          <w:sz w:val="32"/>
+          <w:szCs w:val="32"/>
+        </w:rPr>
+      </w:pPr>
+      <w:r>
+        <w:rPr>
+          <w:sz w:val="32"/>
+          <w:szCs w:val="32"/>
+        </w:rPr>
+        <w:t>Bachelor of Science in Games Development</w:t>
+      </w:r>
+    </w:p>
+    <w:p>
+      <w:pPr>
+        <w:jc w:val="center"/>
+        <w:rPr>
+          <w:sz w:val="32"/>
+          <w:szCs w:val="32"/>
+        </w:rPr>
+      </w:pPr>
+      <w:r>
+        <w:rPr>
+          <w:sz w:val="32"/>
+          <w:szCs w:val="32"/>
+        </w:rPr>
+        <w:t>at the</w:t>
+      </w:r>
+    </w:p>
+    <w:p>
+      <w:pPr>
+        <w:jc w:val="center"/>
+        <w:rPr>
+          <w:sz w:val="32"/>
+          <w:szCs w:val="32"/>
+        </w:rPr>
+      </w:pPr>
+      <w:proofErr w:type="gramStart"/>
+      <w:r>
+        <w:rPr>
+          <w:sz w:val="32"/>
+          <w:szCs w:val="32"/>
+        </w:rPr>
+        <w:t>South East</w:t>
+      </w:r>
+      <w:proofErr w:type="gramEnd"/>
+      <w:r>
+        <w:rPr>
+          <w:sz w:val="32"/>
+          <w:szCs w:val="32"/>
+        </w:rPr>
+        <w:t xml:space="preserve"> Technological University</w:t>
+      </w:r>
+    </w:p>
+    <w:p>
+      <w:pPr>
+        <w:jc w:val="center"/>
+        <w:rPr>
+          <w:sz w:val="32"/>
+          <w:szCs w:val="32"/>
+        </w:rPr>
+      </w:pPr>
+      <w:r>
+        <w:rPr>
+          <w:sz w:val="32"/>
+          <w:szCs w:val="32"/>
+        </w:rPr>
+        <w:t>May 2023</w:t>
+      </w:r>
+    </w:p>
+    <w:p>
+      <w:pPr>
+        <w:jc w:val="center"/>
+        <w:rPr>
+          <w:sz w:val="32"/>
+          <w:szCs w:val="32"/>
+        </w:rPr>
+      </w:pPr>
+      <w:r>
+        <w:rPr>
+          <w:sz w:val="32"/>
+          <w:szCs w:val="32"/>
+        </w:rPr>
+        <w:t xml:space="preserve">© </w:t>
+      </w:r>
+      <w:proofErr w:type="gramStart"/>
+      <w:r>
+        <w:rPr>
+          <w:sz w:val="32"/>
+          <w:szCs w:val="32"/>
+        </w:rPr>
+        <w:t>South East</w:t>
+      </w:r>
+      <w:proofErr w:type="gramEnd"/>
+      <w:r>
+        <w:rPr>
+          <w:sz w:val="32"/>
+          <w:szCs w:val="32"/>
+        </w:rPr>
+        <w:t xml:space="preserve"> Technological University 2023. All rights reserved.</w:t>
+      </w:r>
     </w:p>
     <w:p>
       <w:pPr>
@@ -138,110 +388,6 @@
         </w:rPr>
       </w:pPr>
     </w:p>
-    <w:tbl>
-      <w:tblPr>
-        <w:tblW w:w="0" w:type="auto"/>
-        <w:tblLook w:val="04A0" w:firstRow="1" w:lastRow="0" w:firstColumn="1" w:lastColumn="0" w:noHBand="0" w:noVBand="1"/>
-      </w:tblPr>
-      <w:tblGrid>
-        <w:gridCol w:w="4621"/>
-        <w:gridCol w:w="4621"/>
-      </w:tblGrid>
-      <w:tr>
-        <w:tc>
-          <w:tcPr>
-            <w:tcW w:w="4621" w:type="dxa"/>
-            <w:shd w:val="clear" w:color="auto" w:fill="auto"/>
-          </w:tcPr>
-          <w:p>
-            <w:pPr>
-              <w:pStyle w:val="Title"/>
-              <w:jc w:val="center"/>
-              <w:rPr>
-                <w:sz w:val="32"/>
-                <w:szCs w:val="32"/>
-              </w:rPr>
-            </w:pPr>
-            <w:r>
-              <w:rPr>
-                <w:sz w:val="32"/>
-                <w:szCs w:val="32"/>
-              </w:rPr>
-              <w:t xml:space="preserve"> Dawid Jerdonek</w:t>
-            </w:r>
-          </w:p>
-          <w:p>
-            <w:pPr>
-              <w:pStyle w:val="Title"/>
-              <w:jc w:val="center"/>
-              <w:rPr>
-                <w:sz w:val="32"/>
-                <w:szCs w:val="32"/>
-              </w:rPr>
-            </w:pPr>
-            <w:r>
-              <w:rPr>
-                <w:sz w:val="32"/>
-                <w:szCs w:val="32"/>
-              </w:rPr>
-              <w:t>C00247646</w:t>
-            </w:r>
-          </w:p>
-          <w:p>
-            <w:pPr>
-              <w:pStyle w:val="Title"/>
-            </w:pPr>
-          </w:p>
-        </w:tc>
-        <w:tc>
-          <w:tcPr>
-            <w:tcW w:w="4621" w:type="dxa"/>
-            <w:shd w:val="clear" w:color="auto" w:fill="auto"/>
-          </w:tcPr>
-          <w:p>
-            <w:pPr>
-              <w:pStyle w:val="Title"/>
-            </w:pPr>
-          </w:p>
-        </w:tc>
-      </w:tr>
-      <w:tr>
-        <w:tc>
-          <w:tcPr>
-            <w:tcW w:w="9242" w:type="dxa"/>
-            <w:gridSpan w:val="2"/>
-            <w:shd w:val="clear" w:color="auto" w:fill="auto"/>
-          </w:tcPr>
-          <w:p>
-            <w:pPr>
-              <w:pStyle w:val="Title"/>
-              <w:jc w:val="center"/>
-            </w:pPr>
-            <w:r>
-              <w:rPr>
-                <w:sz w:val="32"/>
-                <w:szCs w:val="32"/>
-              </w:rPr>
-              <w:t>[</w:t>
-            </w:r>
-            <w:r>
-              <w:rPr>
-                <w:sz w:val="32"/>
-                <w:szCs w:val="32"/>
-              </w:rPr>
-              <w:t>14/04/2023</w:t>
-            </w:r>
-            <w:r>
-              <w:rPr>
-                <w:sz w:val="32"/>
-                <w:szCs w:val="32"/>
-              </w:rPr>
-              <w:t>]</w:t>
-            </w:r>
-          </w:p>
-        </w:tc>
-      </w:tr>
-    </w:tbl>
     <w:p>
       <w:pPr>
         <w:pStyle w:val="Heading1"/>
@@ -559,7 +705,15 @@
         <w:t xml:space="preserve">The purpose of this document is </w:t>
       </w:r>
       <w:r>
-        <w:t xml:space="preserve">to communicate effectively the technical details and design decisions of the system/algorithm to </w:t>
+        <w:t xml:space="preserve">to </w:t>
+      </w:r>
+      <w:proofErr w:type="gramStart"/>
+      <w:r>
+        <w:t>communicate effectively</w:t>
+      </w:r>
+      <w:proofErr w:type="gramEnd"/>
+      <w:r>
+        <w:t xml:space="preserve"> the technical details and design decisions of the system/algorithm to </w:t>
       </w:r>
       <w:r>
         <w:t>the</w:t>
@@ -931,6 +1085,7 @@
           <w:szCs w:val="24"/>
         </w:rPr>
       </w:pPr>
+      <w:proofErr w:type="gramStart"/>
       <w:r>
         <w:rPr>
           <w:rFonts w:eastAsia="Times New Roman"/>
@@ -947,7 +1102,17 @@
           <w:bCs/>
           <w:szCs w:val="24"/>
         </w:rPr>
-        <w:t xml:space="preserve">site </w:t>
+        <w:t>site</w:t>
+      </w:r>
+      <w:proofErr w:type="gramEnd"/>
+      <w:r>
+        <w:rPr>
+          <w:rFonts w:eastAsia="Times New Roman"/>
+          <w:b/>
+          <w:bCs/>
+          <w:szCs w:val="24"/>
+        </w:rPr>
+        <w:t xml:space="preserve"> </w:t>
       </w:r>
     </w:p>
     <w:p>
@@ -1003,8 +1168,17 @@
           <w:rFonts w:eastAsia="Times New Roman"/>
           <w:szCs w:val="24"/>
         </w:rPr>
-        <w:t>de Valk</w:t>
-      </w:r>
+        <w:t xml:space="preserve">de </w:t>
+      </w:r>
+      <w:proofErr w:type="spellStart"/>
+      <w:r>
+        <w:rPr>
+          <w:rFonts w:eastAsia="Times New Roman"/>
+          <w:szCs w:val="24"/>
+        </w:rPr>
+        <w:t>Valk</w:t>
+      </w:r>
+      <w:proofErr w:type="spellEnd"/>
       <w:r>
         <w:rPr>
           <w:rFonts w:eastAsia="Times New Roman"/>
@@ -3756,6 +3930,7 @@
   <w:style w:type="character" w:default="1" w:styleId="DefaultParagraphFont">
     <w:name w:val="Default Paragraph Font"/>
     <w:uiPriority w:val="1"/>
+    <w:semiHidden/>
     <w:unhideWhenUsed/>
   </w:style>
   <w:style w:type="table" w:default="1" w:styleId="TableNormal">
@@ -4369,19 +4544,12 @@
 </file>
 
 <file path=customXml/item1.xml><?xml version="1.0" encoding="utf-8"?>
-<?mso-contentType ?>
-<FormTemplates xmlns="http://schemas.microsoft.com/sharepoint/v3/contenttype/forms">
-  <Display>DocumentLibraryForm</Display>
-  <Edit>DocumentLibraryForm</Edit>
-  <New>DocumentLibraryForm</New>
-</FormTemplates>
+<p:properties xmlns:p="http://schemas.microsoft.com/office/2006/metadata/properties" xmlns:xsi="http://www.w3.org/2001/XMLSchema-instance" xmlns:pc="http://schemas.microsoft.com/office/infopath/2007/PartnerControls">
+  <documentManagement/>
+</p:properties>
 </file>
 
 <file path=customXml/item2.xml><?xml version="1.0" encoding="utf-8"?>
-<b:Sources xmlns:b="http://schemas.openxmlformats.org/officeDocument/2006/bibliography" xmlns="http://schemas.openxmlformats.org/officeDocument/2006/bibliography" SelectedStyle="\APASixthEditionOfficeOnline.xsl" StyleName="APA" Version="6"/>
-</file>
-
-<file path=customXml/item3.xml><?xml version="1.0" encoding="utf-8"?>
 <ct:contentTypeSchema xmlns:ct="http://schemas.microsoft.com/office/2006/metadata/contentType" xmlns:ma="http://schemas.microsoft.com/office/2006/metadata/properties/metaAttributes" ct:_="" ma:_="" ma:contentTypeName="Document" ma:contentTypeID="0x010100B4B3963D136B89489C303B1F134CDEFE" ma:contentTypeVersion="0" ma:contentTypeDescription="Create a new document." ma:contentTypeScope="" ma:versionID="026fdfc35e331994e9a8b4247b4178a8">
   <xsd:schema xmlns:xsd="http://www.w3.org/2001/XMLSchema" xmlns:xs="http://www.w3.org/2001/XMLSchema" xmlns:p="http://schemas.microsoft.com/office/2006/metadata/properties" targetNamespace="http://schemas.microsoft.com/office/2006/metadata/properties" ma:root="true" ma:fieldsID="b80b5e096eff2bc8f947cf8b52ef8442">
     <xsd:element name="properties">
@@ -4495,29 +4663,29 @@
 </ct:contentTypeSchema>
 </file>
 
+<file path=customXml/item3.xml><?xml version="1.0" encoding="utf-8"?>
+<b:Sources xmlns:b="http://schemas.openxmlformats.org/officeDocument/2006/bibliography" xmlns="http://schemas.openxmlformats.org/officeDocument/2006/bibliography" SelectedStyle="\APASixthEditionOfficeOnline.xsl" StyleName="APA" Version="6"/>
+</file>
+
 <file path=customXml/item4.xml><?xml version="1.0" encoding="utf-8"?>
-<p:properties xmlns:p="http://schemas.microsoft.com/office/2006/metadata/properties" xmlns:xsi="http://www.w3.org/2001/XMLSchema-instance" xmlns:pc="http://schemas.microsoft.com/office/infopath/2007/PartnerControls">
-  <documentManagement/>
-</p:properties>
+<?mso-contentType ?>
+<FormTemplates xmlns="http://schemas.microsoft.com/sharepoint/v3/contenttype/forms">
+  <Display>DocumentLibraryForm</Display>
+  <Edit>DocumentLibraryForm</Edit>
+  <New>DocumentLibraryForm</New>
+</FormTemplates>
 </file>
 
 <file path=customXml/itemProps1.xml><?xml version="1.0" encoding="utf-8"?>
-<ds:datastoreItem xmlns:ds="http://schemas.openxmlformats.org/officeDocument/2006/customXml" ds:itemID="{53CEE206-AAC0-4B67-96AF-4DDD537A33D8}">
+<ds:datastoreItem xmlns:ds="http://schemas.openxmlformats.org/officeDocument/2006/customXml" ds:itemID="{D949B4E5-3023-478E-9AAC-9BF34491EF65}">
   <ds:schemaRefs>
-    <ds:schemaRef ds:uri="http://schemas.microsoft.com/sharepoint/v3/contenttype/forms"/>
+    <ds:schemaRef ds:uri="http://schemas.microsoft.com/office/2006/metadata/properties"/>
+    <ds:schemaRef ds:uri="http://schemas.microsoft.com/office/infopath/2007/PartnerControls"/>
   </ds:schemaRefs>
 </ds:datastoreItem>
 </file>
 
 <file path=customXml/itemProps2.xml><?xml version="1.0" encoding="utf-8"?>
-<ds:datastoreItem xmlns:ds="http://schemas.openxmlformats.org/officeDocument/2006/customXml" ds:itemID="{233D1498-FC24-E143-AA3D-A1D97BF7BE0A}">
-  <ds:schemaRefs>
-    <ds:schemaRef ds:uri="http://schemas.openxmlformats.org/officeDocument/2006/bibliography"/>
-  </ds:schemaRefs>
-</ds:datastoreItem>
-</file>
-
-<file path=customXml/itemProps3.xml><?xml version="1.0" encoding="utf-8"?>
 <ds:datastoreItem xmlns:ds="http://schemas.openxmlformats.org/officeDocument/2006/customXml" ds:itemID="{307509E4-CEFD-4EA4-B4E2-DD85C972A378}">
   <ds:schemaRefs>
     <ds:schemaRef ds:uri="http://schemas.microsoft.com/office/2006/metadata/contentType"/>
@@ -4533,11 +4701,18 @@
 </ds:datastoreItem>
 </file>
 
+<file path=customXml/itemProps3.xml><?xml version="1.0" encoding="utf-8"?>
+<ds:datastoreItem xmlns:ds="http://schemas.openxmlformats.org/officeDocument/2006/customXml" ds:itemID="{233D1498-FC24-E143-AA3D-A1D97BF7BE0A}">
+  <ds:schemaRefs>
+    <ds:schemaRef ds:uri="http://schemas.openxmlformats.org/officeDocument/2006/bibliography"/>
+  </ds:schemaRefs>
+</ds:datastoreItem>
+</file>
+
 <file path=customXml/itemProps4.xml><?xml version="1.0" encoding="utf-8"?>
-<ds:datastoreItem xmlns:ds="http://schemas.openxmlformats.org/officeDocument/2006/customXml" ds:itemID="{D949B4E5-3023-478E-9AAC-9BF34491EF65}">
+<ds:datastoreItem xmlns:ds="http://schemas.openxmlformats.org/officeDocument/2006/customXml" ds:itemID="{53CEE206-AAC0-4B67-96AF-4DDD537A33D8}">
   <ds:schemaRefs>
-    <ds:schemaRef ds:uri="http://schemas.microsoft.com/office/2006/metadata/properties"/>
-    <ds:schemaRef ds:uri="http://schemas.microsoft.com/office/infopath/2007/PartnerControls"/>
+    <ds:schemaRef ds:uri="http://schemas.microsoft.com/sharepoint/v3/contenttype/forms"/>
   </ds:schemaRefs>
 </ds:datastoreItem>
 </file>
</xml_diff>